<commit_message>
Change to Google Drive files
Change from using Dropbox to Google Drive to store files locally
</commit_message>
<xml_diff>
--- a/Videos/README_Video_LinkToView.docx
+++ b/Videos/README_Video_LinkToView.docx
@@ -10,12 +10,7 @@
     <w:p/>
     <w:p>
       <w:r>
-        <w:t>The Dropbox link below will allow you to view our video explaining My-HERO, the untethered myoelectric-controlled soft robotic glove. This video also shows how well the participants after stroke perform daily living activities and hand function assessments with and without</w:t>
-      </w:r>
-      <w:bookmarkStart w:id="0" w:name="_GoBack"/>
-      <w:bookmarkEnd w:id="0"/>
-      <w:r>
-        <w:t xml:space="preserve"> My-HERO.</w:t>
+        <w:t>The Dropbox link below will allow you to view our video explaining My-HERO, the untethered myoelectric-controlled soft robotic glove. This video also shows how well the participants after stroke perform daily living activities and hand function assessments with and without My-HERO.</w:t>
       </w:r>
     </w:p>
     <w:p/>
@@ -25,12 +20,11 @@
           <w:rPr>
             <w:rStyle w:val="Hyperlink"/>
           </w:rPr>
-          <w:t>https://www.dropbox.com/s/vjsfld7vi49olz0/My-HERO%20enhances%20hand%20function%20and%20task%20performance%20after%20stroke.mp4?dl=0</w:t>
+          <w:t>https://www.dropbox.com/s/wxnu2paaw605vsr/My-HERO%20enhances%20hand%20function%20and%20task%20performance%20after%20stroke-highres.mp4?dl=0</w:t>
         </w:r>
       </w:hyperlink>
-      <w:r>
-        <w:t xml:space="preserve"> </w:t>
-      </w:r>
+      <w:bookmarkStart w:id="0" w:name="_GoBack"/>
+      <w:bookmarkEnd w:id="0"/>
     </w:p>
     <w:sectPr>
       <w:type w:val="continuous"/>
@@ -56,7 +50,7 @@
     </w:rPrDefault>
     <w:pPrDefault/>
   </w:docDefaults>
-  <w:latentStyles w:defLockedState="0" w:defUIPriority="99" w:defSemiHidden="0" w:defUnhideWhenUsed="0" w:defQFormat="0" w:count="377">
+  <w:latentStyles w:defLockedState="0" w:defUIPriority="99" w:defSemiHidden="0" w:defUnhideWhenUsed="0" w:defQFormat="0" w:count="376">
     <w:lsdException w:name="Normal" w:uiPriority="0" w:qFormat="1"/>
     <w:lsdException w:name="heading 1" w:uiPriority="9" w:qFormat="1"/>
     <w:lsdException w:name="heading 2" w:semiHidden="1" w:uiPriority="9" w:unhideWhenUsed="1" w:qFormat="1"/>
@@ -433,7 +427,6 @@
     <w:lsdException w:name="Hashtag" w:semiHidden="1" w:unhideWhenUsed="1"/>
     <w:lsdException w:name="Unresolved Mention" w:semiHidden="1" w:unhideWhenUsed="1"/>
     <w:lsdException w:name="Smart Link" w:semiHidden="1" w:unhideWhenUsed="1"/>
-    <w:lsdException w:name="Smart Link Error" w:semiHidden="1" w:unhideWhenUsed="1"/>
   </w:latentStyles>
   <w:style w:type="paragraph" w:default="1" w:styleId="Normal">
     <w:name w:val="Normal"/>
@@ -487,6 +480,18 @@
     <w:rPr>
       <w:color w:val="605E5C"/>
       <w:shd w:val="clear" w:color="auto" w:fill="E1DFDD"/>
+    </w:rPr>
+  </w:style>
+  <w:style w:type="character" w:styleId="FollowedHyperlink">
+    <w:name w:val="FollowedHyperlink"/>
+    <w:basedOn w:val="DefaultParagraphFont"/>
+    <w:uiPriority w:val="99"/>
+    <w:semiHidden/>
+    <w:unhideWhenUsed/>
+    <w:rsid w:val="00263CFC"/>
+    <w:rPr>
+      <w:color w:val="954F72" w:themeColor="followedHyperlink"/>
+      <w:u w:val="single"/>
     </w:rPr>
   </w:style>
 </w:styles>

</xml_diff>

<commit_message>
Updated readme files for video
Updated readme files for video
</commit_message>
<xml_diff>
--- a/Videos/README_Video_LinkToView.docx
+++ b/Videos/README_Video_LinkToView.docx
@@ -20,7 +20,7 @@
           <w:rPr>
             <w:rStyle w:val="Hyperlink"/>
           </w:rPr>
-          <w:t>https://www.dropbox.com/s/wxnu2paaw605vsr/My-HERO%20enhances%20hand%20function%20and%20task%20performance%20after%20stroke-highres.mp4?dl=0</w:t>
+          <w:t>https://drive.google.com/open?id=1NNgxUOfTrJJlzC-7uYOEPRWg2xWxO6Yw</w:t>
         </w:r>
       </w:hyperlink>
       <w:bookmarkStart w:id="0" w:name="_GoBack"/>
@@ -494,6 +494,33 @@
       <w:u w:val="single"/>
     </w:rPr>
   </w:style>
+  <w:style w:type="paragraph" w:styleId="BalloonText">
+    <w:name w:val="Balloon Text"/>
+    <w:basedOn w:val="Normal"/>
+    <w:link w:val="BalloonTextChar"/>
+    <w:uiPriority w:val="99"/>
+    <w:semiHidden/>
+    <w:unhideWhenUsed/>
+    <w:rsid w:val="00CB18B3"/>
+    <w:rPr>
+      <w:rFonts w:ascii="Times New Roman" w:hAnsi="Times New Roman" w:cs="Times New Roman"/>
+      <w:sz w:val="18"/>
+      <w:szCs w:val="18"/>
+    </w:rPr>
+  </w:style>
+  <w:style w:type="character" w:customStyle="1" w:styleId="BalloonTextChar">
+    <w:name w:val="Balloon Text Char"/>
+    <w:basedOn w:val="DefaultParagraphFont"/>
+    <w:link w:val="BalloonText"/>
+    <w:uiPriority w:val="99"/>
+    <w:semiHidden/>
+    <w:rsid w:val="00CB18B3"/>
+    <w:rPr>
+      <w:rFonts w:ascii="Times New Roman" w:hAnsi="Times New Roman" w:cs="Times New Roman"/>
+      <w:sz w:val="18"/>
+      <w:szCs w:val="18"/>
+    </w:rPr>
+  </w:style>
 </w:styles>
 </file>
 

</xml_diff>